<commit_message>
added advantages/disadvantages for feature based
</commit_message>
<xml_diff>
--- a/Report.docx
+++ b/Report.docx
@@ -18,336 +18,644 @@
           <w:sz w:val="32"/>
           <w:szCs w:val="32"/>
         </w:rPr>
-        <w:t>Feature based</w:t>
-      </w:r>
-    </w:p>
-    <w:p>
-      <w:pPr>
-        <w:rPr>
-          <w:sz w:val="28"/>
-          <w:szCs w:val="28"/>
-        </w:rPr>
-      </w:pPr>
-      <w:r>
-        <w:rPr>
-          <w:sz w:val="28"/>
-          <w:szCs w:val="28"/>
-        </w:rPr>
-        <w:t>Feature based AR maakt gebruik van</w:t>
-      </w:r>
-      <w:r>
-        <w:rPr>
-          <w:sz w:val="28"/>
-          <w:szCs w:val="28"/>
-        </w:rPr>
-        <w:t xml:space="preserve"> unieke features zoals</w:t>
-      </w:r>
-      <w:r>
-        <w:rPr>
-          <w:sz w:val="28"/>
-          <w:szCs w:val="28"/>
-        </w:rPr>
-        <w:t xml:space="preserve"> randen, hoeken en vormen om positie en orientatie van de camera te bepalen. </w:t>
-      </w:r>
-      <w:r>
-        <w:rPr>
-          <w:sz w:val="28"/>
-          <w:szCs w:val="28"/>
-        </w:rPr>
-        <w:t>Deze features worden</w:t>
-      </w:r>
-      <w:r>
-        <w:rPr>
-          <w:sz w:val="28"/>
-          <w:szCs w:val="28"/>
-        </w:rPr>
-        <w:t xml:space="preserve"> gematched </w:t>
-      </w:r>
-      <w:r>
-        <w:rPr>
-          <w:sz w:val="28"/>
-          <w:szCs w:val="28"/>
-        </w:rPr>
-        <w:t>in</w:t>
-      </w:r>
-      <w:r>
-        <w:rPr>
-          <w:sz w:val="28"/>
-          <w:szCs w:val="28"/>
-        </w:rPr>
-        <w:t xml:space="preserve"> opeenvolgende frames</w:t>
-      </w:r>
-      <w:r>
-        <w:rPr>
-          <w:sz w:val="28"/>
-          <w:szCs w:val="28"/>
-        </w:rPr>
-        <w:t>.</w:t>
-      </w:r>
-      <w:r>
-        <w:rPr>
-          <w:sz w:val="28"/>
-          <w:szCs w:val="28"/>
-        </w:rPr>
-        <w:t xml:space="preserve"> Aan de hand</w:t>
-      </w:r>
-      <w:r>
-        <w:rPr>
-          <w:sz w:val="28"/>
-          <w:szCs w:val="28"/>
-        </w:rPr>
-        <w:t xml:space="preserve"> van</w:t>
-      </w:r>
-      <w:r>
-        <w:rPr>
-          <w:sz w:val="28"/>
-          <w:szCs w:val="28"/>
-        </w:rPr>
-        <w:t xml:space="preserve"> de relatieve posities tussen de features </w:t>
-      </w:r>
-      <w:r>
-        <w:rPr>
-          <w:sz w:val="28"/>
-          <w:szCs w:val="28"/>
-        </w:rPr>
-        <w:t xml:space="preserve">in deze frames </w:t>
-      </w:r>
-      <w:r>
-        <w:rPr>
-          <w:sz w:val="28"/>
-          <w:szCs w:val="28"/>
-        </w:rPr>
-        <w:t>wordt de positie van de camera doorheen de tijd bepaald.</w:t>
-      </w:r>
-      <w:r>
-        <w:rPr>
-          <w:sz w:val="28"/>
-          <w:szCs w:val="28"/>
-        </w:rPr>
-        <w:t xml:space="preserve"> </w:t>
-      </w:r>
-    </w:p>
-    <w:p>
-      <w:pPr>
-        <w:rPr>
-          <w:sz w:val="28"/>
-          <w:szCs w:val="28"/>
-        </w:rPr>
-      </w:pPr>
-      <w:r>
-        <w:rPr>
-          <w:sz w:val="28"/>
-          <w:szCs w:val="28"/>
-        </w:rPr>
-        <w:t>In onze implementatie van de feature based augmented realiry maken we gebru</w:t>
-      </w:r>
-      <w:r>
-        <w:rPr>
-          <w:sz w:val="28"/>
-          <w:szCs w:val="28"/>
-        </w:rPr>
-        <w:t xml:space="preserve">ik van het ORB algoritme. Dit algoritme </w:t>
-      </w:r>
-      <w:r>
-        <w:rPr>
-          <w:sz w:val="28"/>
-          <w:szCs w:val="28"/>
-        </w:rPr>
-        <w:t>zoekt de</w:t>
-      </w:r>
-      <w:r>
-        <w:rPr>
-          <w:sz w:val="28"/>
-          <w:szCs w:val="28"/>
-        </w:rPr>
-        <w:t xml:space="preserve"> belangrijkste features in een afbeelding </w:t>
-      </w:r>
-      <w:r>
-        <w:rPr>
-          <w:sz w:val="28"/>
-          <w:szCs w:val="28"/>
-        </w:rPr>
-        <w:t>sneller</w:t>
-      </w:r>
-      <w:r>
-        <w:rPr>
-          <w:sz w:val="28"/>
-          <w:szCs w:val="28"/>
-        </w:rPr>
-        <w:t xml:space="preserve"> dan het SURF of SIFT algoritme.</w:t>
-      </w:r>
-      <w:r>
-        <w:rPr>
-          <w:sz w:val="28"/>
-          <w:szCs w:val="28"/>
-        </w:rPr>
-        <w:t xml:space="preserve"> ORB wordt op iedere frame toegepast om in ieder frame de keypoints en descriptoren (unieke vectoren) te krijgen.</w:t>
-      </w:r>
-      <w:r>
-        <w:rPr>
-          <w:sz w:val="28"/>
-          <w:szCs w:val="28"/>
-        </w:rPr>
-        <w:t xml:space="preserve"> </w:t>
-      </w:r>
-    </w:p>
-    <w:p>
-      <w:pPr>
-        <w:rPr>
-          <w:sz w:val="28"/>
-          <w:szCs w:val="28"/>
-        </w:rPr>
-      </w:pPr>
-      <w:r>
-        <w:rPr>
-          <w:sz w:val="28"/>
-          <w:szCs w:val="28"/>
-        </w:rPr>
-        <w:t xml:space="preserve">De feature matching gebeurt aan de hand van Brute Force matcher. </w:t>
-      </w:r>
-      <w:r>
-        <w:rPr>
-          <w:sz w:val="28"/>
-          <w:szCs w:val="28"/>
-        </w:rPr>
-        <w:t>Deze zal</w:t>
-      </w:r>
-      <w:r>
-        <w:rPr>
-          <w:sz w:val="28"/>
-          <w:szCs w:val="28"/>
-        </w:rPr>
-        <w:t xml:space="preserve"> de features tussen de afbeelding in de video matchen met de </w:t>
-      </w:r>
-      <w:r>
-        <w:rPr>
-          <w:sz w:val="28"/>
-          <w:szCs w:val="28"/>
-        </w:rPr>
-        <w:t xml:space="preserve">features in de </w:t>
-      </w:r>
-      <w:r>
-        <w:rPr>
-          <w:sz w:val="28"/>
-          <w:szCs w:val="28"/>
-        </w:rPr>
-        <w:t>originele afbeelding</w:t>
-      </w:r>
-      <w:r>
-        <w:rPr>
-          <w:sz w:val="28"/>
-          <w:szCs w:val="28"/>
-        </w:rPr>
-        <w:t xml:space="preserve">. Aan de hand van deze matches wordt een homografiematrix berekend. </w:t>
-      </w:r>
-      <w:r>
-        <w:rPr>
-          <w:sz w:val="28"/>
-          <w:szCs w:val="28"/>
-        </w:rPr>
-        <w:t>Deze</w:t>
-      </w:r>
-      <w:r>
-        <w:rPr>
-          <w:sz w:val="28"/>
-          <w:szCs w:val="28"/>
-        </w:rPr>
-        <w:t xml:space="preserve"> </w:t>
-      </w:r>
-      <w:r>
-        <w:rPr>
-          <w:sz w:val="28"/>
-          <w:szCs w:val="28"/>
-        </w:rPr>
-        <w:t xml:space="preserve">matrix wordt gebruikt om de te </w:t>
-      </w:r>
-      <w:r>
-        <w:rPr>
-          <w:sz w:val="28"/>
-          <w:szCs w:val="28"/>
-        </w:rPr>
-        <w:t xml:space="preserve">projecteren afbeelding te vervormen. Om deze te projecteerde afbeelding te </w:t>
-      </w:r>
-      <w:r>
-        <w:rPr>
-          <w:sz w:val="28"/>
-          <w:szCs w:val="28"/>
-        </w:rPr>
-        <w:t>op de juiste plaats in de video te projecteren wordt er gebruik gemaakt van een bounding box die de contouren</w:t>
-      </w:r>
-      <w:r>
-        <w:rPr>
-          <w:sz w:val="28"/>
-          <w:szCs w:val="28"/>
-        </w:rPr>
-        <w:tab/>
-        <w:t>van de originele afbeelding volgt.</w:t>
-      </w:r>
-    </w:p>
-    <w:p>
-      <w:pPr>
-        <w:rPr>
-          <w:b/>
-          <w:bCs/>
-          <w:sz w:val="28"/>
-          <w:szCs w:val="28"/>
-        </w:rPr>
-      </w:pPr>
-      <w:r>
-        <w:rPr>
-          <w:b/>
-          <w:bCs/>
-          <w:sz w:val="28"/>
-          <w:szCs w:val="28"/>
-        </w:rPr>
-        <w:t>Voordelen:</w:t>
-      </w:r>
-    </w:p>
-    <w:p>
-      <w:pPr>
-        <w:rPr>
-          <w:b/>
-          <w:bCs/>
-          <w:sz w:val="28"/>
-          <w:szCs w:val="28"/>
-        </w:rPr>
-      </w:pPr>
-      <w:r>
-        <w:rPr>
-          <w:b/>
-          <w:bCs/>
-          <w:sz w:val="28"/>
-          <w:szCs w:val="28"/>
-        </w:rPr>
-        <w:t>Nadelen:</w:t>
-      </w:r>
-    </w:p>
-    <w:p>
-      <w:pPr>
-        <w:rPr>
-          <w:sz w:val="28"/>
-          <w:szCs w:val="28"/>
-        </w:rPr>
-      </w:pPr>
-    </w:p>
-    <w:p>
-      <w:pPr>
+        <w:t xml:space="preserve">Feature </w:t>
+      </w:r>
+      <w:proofErr w:type="spellStart"/>
+      <w:r>
         <w:rPr>
           <w:b/>
           <w:bCs/>
           <w:sz w:val="32"/>
           <w:szCs w:val="32"/>
         </w:rPr>
-      </w:pPr>
-      <w:r>
+        <w:t>based</w:t>
+      </w:r>
+      <w:proofErr w:type="spellEnd"/>
+    </w:p>
+    <w:p>
+      <w:pPr>
+        <w:rPr>
+          <w:sz w:val="28"/>
+          <w:szCs w:val="28"/>
+        </w:rPr>
+      </w:pPr>
+      <w:r>
+        <w:rPr>
+          <w:sz w:val="28"/>
+          <w:szCs w:val="28"/>
+        </w:rPr>
+        <w:t xml:space="preserve">Feature </w:t>
+      </w:r>
+      <w:proofErr w:type="spellStart"/>
+      <w:r>
+        <w:rPr>
+          <w:sz w:val="28"/>
+          <w:szCs w:val="28"/>
+        </w:rPr>
+        <w:t>based</w:t>
+      </w:r>
+      <w:proofErr w:type="spellEnd"/>
+      <w:r>
+        <w:rPr>
+          <w:sz w:val="28"/>
+          <w:szCs w:val="28"/>
+        </w:rPr>
+        <w:t xml:space="preserve"> AR maakt gebruik van</w:t>
+      </w:r>
+      <w:r>
+        <w:rPr>
+          <w:sz w:val="28"/>
+          <w:szCs w:val="28"/>
+        </w:rPr>
+        <w:t xml:space="preserve"> unieke features zoals</w:t>
+      </w:r>
+      <w:r>
+        <w:rPr>
+          <w:sz w:val="28"/>
+          <w:szCs w:val="28"/>
+        </w:rPr>
+        <w:t xml:space="preserve"> randen, hoeken en vormen om positie en </w:t>
+      </w:r>
+      <w:proofErr w:type="spellStart"/>
+      <w:r>
+        <w:rPr>
+          <w:sz w:val="28"/>
+          <w:szCs w:val="28"/>
+        </w:rPr>
+        <w:t>orientatie</w:t>
+      </w:r>
+      <w:proofErr w:type="spellEnd"/>
+      <w:r>
+        <w:rPr>
+          <w:sz w:val="28"/>
+          <w:szCs w:val="28"/>
+        </w:rPr>
+        <w:t xml:space="preserve"> van de camera te bepalen. </w:t>
+      </w:r>
+      <w:r>
+        <w:rPr>
+          <w:sz w:val="28"/>
+          <w:szCs w:val="28"/>
+        </w:rPr>
+        <w:t>Deze features worden</w:t>
+      </w:r>
+      <w:r>
+        <w:rPr>
+          <w:sz w:val="28"/>
+          <w:szCs w:val="28"/>
+        </w:rPr>
+        <w:t xml:space="preserve"> </w:t>
+      </w:r>
+      <w:proofErr w:type="spellStart"/>
+      <w:r>
+        <w:rPr>
+          <w:sz w:val="28"/>
+          <w:szCs w:val="28"/>
+        </w:rPr>
+        <w:t>gematched</w:t>
+      </w:r>
+      <w:proofErr w:type="spellEnd"/>
+      <w:r>
+        <w:rPr>
+          <w:sz w:val="28"/>
+          <w:szCs w:val="28"/>
+        </w:rPr>
+        <w:t xml:space="preserve"> </w:t>
+      </w:r>
+      <w:r>
+        <w:rPr>
+          <w:sz w:val="28"/>
+          <w:szCs w:val="28"/>
+        </w:rPr>
+        <w:t>in</w:t>
+      </w:r>
+      <w:r>
+        <w:rPr>
+          <w:sz w:val="28"/>
+          <w:szCs w:val="28"/>
+        </w:rPr>
+        <w:t xml:space="preserve"> opeenvolgende frames</w:t>
+      </w:r>
+      <w:r>
+        <w:rPr>
+          <w:sz w:val="28"/>
+          <w:szCs w:val="28"/>
+        </w:rPr>
+        <w:t>.</w:t>
+      </w:r>
+      <w:r>
+        <w:rPr>
+          <w:sz w:val="28"/>
+          <w:szCs w:val="28"/>
+        </w:rPr>
+        <w:t xml:space="preserve"> Aan de hand</w:t>
+      </w:r>
+      <w:r>
+        <w:rPr>
+          <w:sz w:val="28"/>
+          <w:szCs w:val="28"/>
+        </w:rPr>
+        <w:t xml:space="preserve"> van</w:t>
+      </w:r>
+      <w:r>
+        <w:rPr>
+          <w:sz w:val="28"/>
+          <w:szCs w:val="28"/>
+        </w:rPr>
+        <w:t xml:space="preserve"> de relatieve posities tussen de features </w:t>
+      </w:r>
+      <w:r>
+        <w:rPr>
+          <w:sz w:val="28"/>
+          <w:szCs w:val="28"/>
+        </w:rPr>
+        <w:t xml:space="preserve">in deze frames </w:t>
+      </w:r>
+      <w:r>
+        <w:rPr>
+          <w:sz w:val="28"/>
+          <w:szCs w:val="28"/>
+        </w:rPr>
+        <w:t>wordt de positie van de camera doorheen de tijd bepaald.</w:t>
+      </w:r>
+      <w:r>
+        <w:rPr>
+          <w:sz w:val="28"/>
+          <w:szCs w:val="28"/>
+        </w:rPr>
+        <w:t xml:space="preserve"> </w:t>
+      </w:r>
+    </w:p>
+    <w:p>
+      <w:pPr>
+        <w:rPr>
+          <w:sz w:val="28"/>
+          <w:szCs w:val="28"/>
+        </w:rPr>
+      </w:pPr>
+      <w:r>
+        <w:rPr>
+          <w:sz w:val="28"/>
+          <w:szCs w:val="28"/>
+        </w:rPr>
+        <w:t xml:space="preserve">In onze implementatie van de feature </w:t>
+      </w:r>
+      <w:proofErr w:type="spellStart"/>
+      <w:r>
+        <w:rPr>
+          <w:sz w:val="28"/>
+          <w:szCs w:val="28"/>
+        </w:rPr>
+        <w:t>based</w:t>
+      </w:r>
+      <w:proofErr w:type="spellEnd"/>
+      <w:r>
+        <w:rPr>
+          <w:sz w:val="28"/>
+          <w:szCs w:val="28"/>
+        </w:rPr>
+        <w:t xml:space="preserve"> </w:t>
+      </w:r>
+      <w:proofErr w:type="spellStart"/>
+      <w:r>
+        <w:rPr>
+          <w:sz w:val="28"/>
+          <w:szCs w:val="28"/>
+        </w:rPr>
+        <w:t>augmented</w:t>
+      </w:r>
+      <w:proofErr w:type="spellEnd"/>
+      <w:r>
+        <w:rPr>
+          <w:sz w:val="28"/>
+          <w:szCs w:val="28"/>
+        </w:rPr>
+        <w:t xml:space="preserve"> </w:t>
+      </w:r>
+      <w:proofErr w:type="spellStart"/>
+      <w:r>
+        <w:rPr>
+          <w:sz w:val="28"/>
+          <w:szCs w:val="28"/>
+        </w:rPr>
+        <w:t>realiry</w:t>
+      </w:r>
+      <w:proofErr w:type="spellEnd"/>
+      <w:r>
+        <w:rPr>
+          <w:sz w:val="28"/>
+          <w:szCs w:val="28"/>
+        </w:rPr>
+        <w:t xml:space="preserve"> maken we gebru</w:t>
+      </w:r>
+      <w:r>
+        <w:rPr>
+          <w:sz w:val="28"/>
+          <w:szCs w:val="28"/>
+        </w:rPr>
+        <w:t xml:space="preserve">ik van het ORB algoritme. Dit algoritme </w:t>
+      </w:r>
+      <w:r>
+        <w:rPr>
+          <w:sz w:val="28"/>
+          <w:szCs w:val="28"/>
+        </w:rPr>
+        <w:t>zoekt de</w:t>
+      </w:r>
+      <w:r>
+        <w:rPr>
+          <w:sz w:val="28"/>
+          <w:szCs w:val="28"/>
+        </w:rPr>
+        <w:t xml:space="preserve"> belangrijkste features in een afbeelding </w:t>
+      </w:r>
+      <w:r>
+        <w:rPr>
+          <w:sz w:val="28"/>
+          <w:szCs w:val="28"/>
+        </w:rPr>
+        <w:t>sneller</w:t>
+      </w:r>
+      <w:r>
+        <w:rPr>
+          <w:sz w:val="28"/>
+          <w:szCs w:val="28"/>
+        </w:rPr>
+        <w:t xml:space="preserve"> dan het SURF of SIFT algoritme.</w:t>
+      </w:r>
+      <w:r>
+        <w:rPr>
+          <w:sz w:val="28"/>
+          <w:szCs w:val="28"/>
+        </w:rPr>
+        <w:t xml:space="preserve"> ORB wordt op iedere frame toegepast om in ieder frame de </w:t>
+      </w:r>
+      <w:proofErr w:type="spellStart"/>
+      <w:r>
+        <w:rPr>
+          <w:sz w:val="28"/>
+          <w:szCs w:val="28"/>
+        </w:rPr>
+        <w:t>keypoints</w:t>
+      </w:r>
+      <w:proofErr w:type="spellEnd"/>
+      <w:r>
+        <w:rPr>
+          <w:sz w:val="28"/>
+          <w:szCs w:val="28"/>
+        </w:rPr>
+        <w:t xml:space="preserve"> en descriptoren (unieke vectoren) te krijgen.</w:t>
+      </w:r>
+      <w:r>
+        <w:rPr>
+          <w:sz w:val="28"/>
+          <w:szCs w:val="28"/>
+        </w:rPr>
+        <w:t xml:space="preserve"> </w:t>
+      </w:r>
+    </w:p>
+    <w:p>
+      <w:pPr>
+        <w:rPr>
+          <w:sz w:val="28"/>
+          <w:szCs w:val="28"/>
+        </w:rPr>
+      </w:pPr>
+      <w:r>
+        <w:rPr>
+          <w:sz w:val="28"/>
+          <w:szCs w:val="28"/>
+        </w:rPr>
+        <w:t xml:space="preserve">De feature matching gebeurt aan de hand van Brute Force </w:t>
+      </w:r>
+      <w:proofErr w:type="spellStart"/>
+      <w:r>
+        <w:rPr>
+          <w:sz w:val="28"/>
+          <w:szCs w:val="28"/>
+        </w:rPr>
+        <w:t>matcher</w:t>
+      </w:r>
+      <w:proofErr w:type="spellEnd"/>
+      <w:r>
+        <w:rPr>
+          <w:sz w:val="28"/>
+          <w:szCs w:val="28"/>
+        </w:rPr>
+        <w:t xml:space="preserve">. </w:t>
+      </w:r>
+      <w:r>
+        <w:rPr>
+          <w:sz w:val="28"/>
+          <w:szCs w:val="28"/>
+        </w:rPr>
+        <w:t>Deze zal</w:t>
+      </w:r>
+      <w:r>
+        <w:rPr>
+          <w:sz w:val="28"/>
+          <w:szCs w:val="28"/>
+        </w:rPr>
+        <w:t xml:space="preserve"> de features tussen de afbeelding in de video matchen met de </w:t>
+      </w:r>
+      <w:r>
+        <w:rPr>
+          <w:sz w:val="28"/>
+          <w:szCs w:val="28"/>
+        </w:rPr>
+        <w:t xml:space="preserve">features in de </w:t>
+      </w:r>
+      <w:r>
+        <w:rPr>
+          <w:sz w:val="28"/>
+          <w:szCs w:val="28"/>
+        </w:rPr>
+        <w:t>originele afbeelding</w:t>
+      </w:r>
+      <w:r>
+        <w:rPr>
+          <w:sz w:val="28"/>
+          <w:szCs w:val="28"/>
+        </w:rPr>
+        <w:t xml:space="preserve">. Aan de hand van deze matches wordt een </w:t>
+      </w:r>
+      <w:proofErr w:type="spellStart"/>
+      <w:r>
+        <w:rPr>
+          <w:sz w:val="28"/>
+          <w:szCs w:val="28"/>
+        </w:rPr>
+        <w:t>homografiematrix</w:t>
+      </w:r>
+      <w:proofErr w:type="spellEnd"/>
+      <w:r>
+        <w:rPr>
+          <w:sz w:val="28"/>
+          <w:szCs w:val="28"/>
+        </w:rPr>
+        <w:t xml:space="preserve"> berekend. </w:t>
+      </w:r>
+      <w:r>
+        <w:rPr>
+          <w:sz w:val="28"/>
+          <w:szCs w:val="28"/>
+        </w:rPr>
+        <w:t>Deze</w:t>
+      </w:r>
+      <w:r>
+        <w:rPr>
+          <w:sz w:val="28"/>
+          <w:szCs w:val="28"/>
+        </w:rPr>
+        <w:t xml:space="preserve"> </w:t>
+      </w:r>
+      <w:r>
+        <w:rPr>
+          <w:sz w:val="28"/>
+          <w:szCs w:val="28"/>
+        </w:rPr>
+        <w:t xml:space="preserve">matrix wordt gebruikt om de te </w:t>
+      </w:r>
+      <w:r>
+        <w:rPr>
+          <w:sz w:val="28"/>
+          <w:szCs w:val="28"/>
+        </w:rPr>
+        <w:t xml:space="preserve">projecteren afbeelding te vervormen. Om deze te projecteerde afbeelding te </w:t>
+      </w:r>
+      <w:r>
+        <w:rPr>
+          <w:sz w:val="28"/>
+          <w:szCs w:val="28"/>
+        </w:rPr>
+        <w:t xml:space="preserve">op de juiste plaats in de video te projecteren wordt er gebruik gemaakt van een </w:t>
+      </w:r>
+      <w:proofErr w:type="spellStart"/>
+      <w:r>
+        <w:rPr>
+          <w:sz w:val="28"/>
+          <w:szCs w:val="28"/>
+        </w:rPr>
+        <w:t>bounding</w:t>
+      </w:r>
+      <w:proofErr w:type="spellEnd"/>
+      <w:r>
+        <w:rPr>
+          <w:sz w:val="28"/>
+          <w:szCs w:val="28"/>
+        </w:rPr>
+        <w:t xml:space="preserve"> box die de contouren</w:t>
+      </w:r>
+      <w:r>
+        <w:rPr>
+          <w:sz w:val="28"/>
+          <w:szCs w:val="28"/>
+        </w:rPr>
+        <w:tab/>
+        <w:t>van de originele afbeelding volgt.</w:t>
+      </w:r>
+    </w:p>
+    <w:p>
+      <w:pPr>
+        <w:rPr>
+          <w:b/>
+          <w:bCs/>
+          <w:sz w:val="28"/>
+          <w:szCs w:val="28"/>
+        </w:rPr>
+      </w:pPr>
+      <w:r>
+        <w:rPr>
+          <w:b/>
+          <w:bCs/>
+          <w:sz w:val="28"/>
+          <w:szCs w:val="28"/>
+        </w:rPr>
+        <w:t>Voordelen:</w:t>
+      </w:r>
+    </w:p>
+    <w:p>
+      <w:pPr>
+        <w:pStyle w:val="Lijstalinea"/>
+        <w:numPr>
+          <w:ilvl w:val="0"/>
+          <w:numId w:val="3"/>
+        </w:numPr>
+        <w:rPr>
+          <w:b/>
+          <w:bCs/>
+          <w:sz w:val="28"/>
+          <w:szCs w:val="28"/>
+        </w:rPr>
+      </w:pPr>
+      <w:r>
+        <w:rPr>
+          <w:sz w:val="28"/>
+          <w:szCs w:val="28"/>
+        </w:rPr>
+        <w:t>Geen beperking van fysieke markers (betere schaalbaarheid en vrijheid)</w:t>
+      </w:r>
+    </w:p>
+    <w:p>
+      <w:pPr>
+        <w:pStyle w:val="Lijstalinea"/>
+        <w:numPr>
+          <w:ilvl w:val="0"/>
+          <w:numId w:val="3"/>
+        </w:numPr>
+        <w:rPr>
+          <w:b/>
+          <w:bCs/>
+          <w:sz w:val="28"/>
+          <w:szCs w:val="28"/>
+        </w:rPr>
+      </w:pPr>
+      <w:r>
+        <w:rPr>
+          <w:sz w:val="28"/>
+          <w:szCs w:val="28"/>
+        </w:rPr>
+        <w:t>Kan goed omgaan met een bewegend object</w:t>
+      </w:r>
+    </w:p>
+    <w:p>
+      <w:pPr>
+        <w:rPr>
+          <w:b/>
+          <w:bCs/>
+          <w:sz w:val="28"/>
+          <w:szCs w:val="28"/>
+        </w:rPr>
+      </w:pPr>
+      <w:r>
+        <w:rPr>
+          <w:b/>
+          <w:bCs/>
+          <w:sz w:val="28"/>
+          <w:szCs w:val="28"/>
+        </w:rPr>
+        <w:t>Nadelen:</w:t>
+      </w:r>
+    </w:p>
+    <w:p>
+      <w:pPr>
+        <w:pStyle w:val="Lijstalinea"/>
+        <w:numPr>
+          <w:ilvl w:val="0"/>
+          <w:numId w:val="4"/>
+        </w:numPr>
+        <w:rPr>
+          <w:b/>
+          <w:bCs/>
+          <w:sz w:val="28"/>
+          <w:szCs w:val="28"/>
+        </w:rPr>
+      </w:pPr>
+      <w:r>
+        <w:rPr>
+          <w:sz w:val="28"/>
+          <w:szCs w:val="28"/>
+        </w:rPr>
+        <w:t>Complexere implementatie</w:t>
+      </w:r>
+    </w:p>
+    <w:p>
+      <w:pPr>
+        <w:pStyle w:val="Lijstalinea"/>
+        <w:numPr>
+          <w:ilvl w:val="0"/>
+          <w:numId w:val="4"/>
+        </w:numPr>
+        <w:rPr>
+          <w:b/>
+          <w:bCs/>
+          <w:sz w:val="28"/>
+          <w:szCs w:val="28"/>
+        </w:rPr>
+      </w:pPr>
+      <w:r>
+        <w:rPr>
+          <w:sz w:val="28"/>
+          <w:szCs w:val="28"/>
+        </w:rPr>
+        <w:t>Goede belichting en voldoende duidelijke unieke kenmerken nodig</w:t>
+      </w:r>
+    </w:p>
+    <w:p>
+      <w:pPr>
+        <w:pStyle w:val="Lijstalinea"/>
+        <w:numPr>
+          <w:ilvl w:val="0"/>
+          <w:numId w:val="4"/>
+        </w:numPr>
+        <w:rPr>
+          <w:b/>
+          <w:bCs/>
+          <w:sz w:val="28"/>
+          <w:szCs w:val="28"/>
+        </w:rPr>
+      </w:pPr>
+      <w:r>
+        <w:rPr>
+          <w:sz w:val="28"/>
+          <w:szCs w:val="28"/>
+        </w:rPr>
+        <w:t>Vereist meer rekenkracht</w:t>
+      </w:r>
+    </w:p>
+    <w:p>
+      <w:pPr>
+        <w:pStyle w:val="Lijstalinea"/>
+        <w:numPr>
+          <w:ilvl w:val="0"/>
+          <w:numId w:val="4"/>
+        </w:numPr>
+        <w:rPr>
+          <w:sz w:val="28"/>
+          <w:szCs w:val="28"/>
+        </w:rPr>
+      </w:pPr>
+      <w:r>
+        <w:rPr>
+          <w:sz w:val="28"/>
+          <w:szCs w:val="28"/>
+        </w:rPr>
+        <w:t>Minder effectief in een te complexe omgeving</w:t>
+      </w:r>
+    </w:p>
+    <w:p>
+      <w:pPr>
+        <w:rPr>
+          <w:sz w:val="28"/>
+          <w:szCs w:val="28"/>
+        </w:rPr>
+      </w:pPr>
+      <w:r>
+        <w:rPr>
+          <w:sz w:val="28"/>
+          <w:szCs w:val="28"/>
+        </w:rPr>
+        <w:br w:type="page"/>
+      </w:r>
+    </w:p>
+    <w:p>
+      <w:pPr>
+        <w:rPr>
+          <w:sz w:val="28"/>
+          <w:szCs w:val="28"/>
+        </w:rPr>
+      </w:pPr>
+    </w:p>
+    <w:p>
+      <w:pPr>
         <w:rPr>
           <w:b/>
           <w:bCs/>
           <w:sz w:val="32"/>
           <w:szCs w:val="32"/>
         </w:rPr>
-        <w:t>Aruco-marker</w:t>
-      </w:r>
+      </w:pPr>
+      <w:proofErr w:type="spellStart"/>
       <w:r>
         <w:rPr>
           <w:b/>
@@ -355,8 +663,38 @@
           <w:sz w:val="32"/>
           <w:szCs w:val="32"/>
         </w:rPr>
-        <w:t xml:space="preserve"> based</w:t>
-      </w:r>
+        <w:t>Aruco</w:t>
+      </w:r>
+      <w:proofErr w:type="spellEnd"/>
+      <w:r>
+        <w:rPr>
+          <w:b/>
+          <w:bCs/>
+          <w:sz w:val="32"/>
+          <w:szCs w:val="32"/>
+        </w:rPr>
+        <w:t>-marker</w:t>
+      </w:r>
+      <w:r>
+        <w:rPr>
+          <w:b/>
+          <w:bCs/>
+          <w:sz w:val="32"/>
+          <w:szCs w:val="32"/>
+        </w:rPr>
+        <w:t xml:space="preserve"> </w:t>
+      </w:r>
+      <w:proofErr w:type="spellStart"/>
+      <w:r>
+        <w:rPr>
+          <w:b/>
+          <w:bCs/>
+          <w:sz w:val="32"/>
+          <w:szCs w:val="32"/>
+        </w:rPr>
+        <w:t>based</w:t>
+      </w:r>
+      <w:proofErr w:type="spellEnd"/>
     </w:p>
     <w:p>
       <w:pPr>
@@ -365,20 +703,38 @@
           <w:szCs w:val="28"/>
         </w:rPr>
       </w:pPr>
-      <w:r>
-        <w:rPr>
-          <w:sz w:val="28"/>
-          <w:szCs w:val="28"/>
-        </w:rPr>
-        <w:t>Aruco-markers zijn afbeeldingen met e</w:t>
-      </w:r>
-      <w:r>
-        <w:rPr>
-          <w:sz w:val="28"/>
-          <w:szCs w:val="28"/>
-        </w:rPr>
-        <w:t>en unieke ID. Hierdoor zijn ze makkelijk te detecteren en onderscheiden in verschillende omgevingen. Om een aruco</w:t>
-      </w:r>
+      <w:proofErr w:type="spellStart"/>
+      <w:r>
+        <w:rPr>
+          <w:sz w:val="28"/>
+          <w:szCs w:val="28"/>
+        </w:rPr>
+        <w:t>Aruco</w:t>
+      </w:r>
+      <w:proofErr w:type="spellEnd"/>
+      <w:r>
+        <w:rPr>
+          <w:sz w:val="28"/>
+          <w:szCs w:val="28"/>
+        </w:rPr>
+        <w:t>-markers zijn afbeeldingen met e</w:t>
+      </w:r>
+      <w:r>
+        <w:rPr>
+          <w:sz w:val="28"/>
+          <w:szCs w:val="28"/>
+        </w:rPr>
+        <w:t xml:space="preserve">en unieke ID. Hierdoor zijn ze makkelijk te detecteren en onderscheiden in verschillende omgevingen. Om een </w:t>
+      </w:r>
+      <w:proofErr w:type="spellStart"/>
+      <w:r>
+        <w:rPr>
+          <w:sz w:val="28"/>
+          <w:szCs w:val="28"/>
+        </w:rPr>
+        <w:t>aruco</w:t>
+      </w:r>
+      <w:proofErr w:type="spellEnd"/>
       <w:r>
         <w:rPr>
           <w:sz w:val="28"/>
@@ -398,7 +754,23 @@
           <w:sz w:val="28"/>
           <w:szCs w:val="28"/>
         </w:rPr>
-        <w:t xml:space="preserve"> om te kijken of het werkelijk een aruco-marker is</w:t>
+        <w:t xml:space="preserve"> om te kijken of het werkelijk een </w:t>
+      </w:r>
+      <w:proofErr w:type="spellStart"/>
+      <w:r>
+        <w:rPr>
+          <w:sz w:val="28"/>
+          <w:szCs w:val="28"/>
+        </w:rPr>
+        <w:t>aruco</w:t>
+      </w:r>
+      <w:proofErr w:type="spellEnd"/>
+      <w:r>
+        <w:rPr>
+          <w:sz w:val="28"/>
+          <w:szCs w:val="28"/>
+        </w:rPr>
+        <w:t>-marker is</w:t>
       </w:r>
       <w:r>
         <w:rPr>
@@ -420,7 +792,23 @@
           <w:sz w:val="28"/>
           <w:szCs w:val="28"/>
         </w:rPr>
-        <w:t>In ons detectie algoritme wordt het centrum tussen de markers berekend om vervolgens het verste punt van dit centrum per marker te identificeren. Deze punten worden later gebruikt om de afbeelding te alignen.</w:t>
+        <w:t xml:space="preserve">In ons detectie algoritme wordt het centrum tussen de markers berekend om vervolgens het verste punt van dit centrum per marker te identificeren. Deze punten worden later gebruikt om de afbeelding te </w:t>
+      </w:r>
+      <w:proofErr w:type="spellStart"/>
+      <w:r>
+        <w:rPr>
+          <w:sz w:val="28"/>
+          <w:szCs w:val="28"/>
+        </w:rPr>
+        <w:t>alignen</w:t>
+      </w:r>
+      <w:proofErr w:type="spellEnd"/>
+      <w:r>
+        <w:rPr>
+          <w:sz w:val="28"/>
+          <w:szCs w:val="28"/>
+        </w:rPr>
+        <w:t>.</w:t>
       </w:r>
     </w:p>
     <w:p>
@@ -435,15 +823,46 @@
           <w:sz w:val="28"/>
           <w:szCs w:val="28"/>
         </w:rPr>
-        <w:lastRenderedPageBreak/>
-        <w:t>Na het detecteren van de aruco-markers gaat het algoritmen de positie en oriëntatie van de camera</w:t>
-      </w:r>
-      <w:r>
-        <w:rPr>
-          <w:sz w:val="28"/>
-          <w:szCs w:val="28"/>
-        </w:rPr>
-        <w:t xml:space="preserve"> ten op zichte van de marker</w:t>
+        <w:t xml:space="preserve">Na het detecteren van de </w:t>
+      </w:r>
+      <w:proofErr w:type="spellStart"/>
+      <w:r>
+        <w:rPr>
+          <w:sz w:val="28"/>
+          <w:szCs w:val="28"/>
+        </w:rPr>
+        <w:t>aruco</w:t>
+      </w:r>
+      <w:proofErr w:type="spellEnd"/>
+      <w:r>
+        <w:rPr>
+          <w:sz w:val="28"/>
+          <w:szCs w:val="28"/>
+        </w:rPr>
+        <w:t>-markers gaat het algoritmen de positie en oriëntatie van de camera</w:t>
+      </w:r>
+      <w:r>
+        <w:rPr>
+          <w:sz w:val="28"/>
+          <w:szCs w:val="28"/>
+        </w:rPr>
+        <w:t xml:space="preserve"> ten op </w:t>
+      </w:r>
+      <w:proofErr w:type="spellStart"/>
+      <w:r>
+        <w:rPr>
+          <w:sz w:val="28"/>
+          <w:szCs w:val="28"/>
+        </w:rPr>
+        <w:t>zichte</w:t>
+      </w:r>
+      <w:proofErr w:type="spellEnd"/>
+      <w:r>
+        <w:rPr>
+          <w:sz w:val="28"/>
+          <w:szCs w:val="28"/>
+        </w:rPr>
+        <w:t xml:space="preserve"> van de marker</w:t>
       </w:r>
       <w:r>
         <w:rPr>
@@ -492,8 +911,17 @@
           <w:sz w:val="28"/>
           <w:szCs w:val="28"/>
         </w:rPr>
-        <w:t xml:space="preserve"> via de homografiematrix</w:t>
-      </w:r>
+        <w:t xml:space="preserve"> via de </w:t>
+      </w:r>
+      <w:proofErr w:type="spellStart"/>
+      <w:r>
+        <w:rPr>
+          <w:sz w:val="28"/>
+          <w:szCs w:val="28"/>
+        </w:rPr>
+        <w:t>homografiematrix</w:t>
+      </w:r>
+      <w:proofErr w:type="spellEnd"/>
       <w:r>
         <w:rPr>
           <w:sz w:val="28"/>
@@ -520,7 +948,23 @@
           <w:sz w:val="28"/>
           <w:szCs w:val="28"/>
         </w:rPr>
-        <w:t>zo over de aruco-markers heen te passen</w:t>
+        <w:t xml:space="preserve">zo over de </w:t>
+      </w:r>
+      <w:proofErr w:type="spellStart"/>
+      <w:r>
+        <w:rPr>
+          <w:sz w:val="28"/>
+          <w:szCs w:val="28"/>
+        </w:rPr>
+        <w:t>aruco</w:t>
+      </w:r>
+      <w:proofErr w:type="spellEnd"/>
+      <w:r>
+        <w:rPr>
+          <w:sz w:val="28"/>
+          <w:szCs w:val="28"/>
+        </w:rPr>
+        <w:t>-markers heen te passen</w:t>
       </w:r>
       <w:r>
         <w:rPr>
@@ -672,14 +1116,7 @@
           <w:sz w:val="28"/>
           <w:szCs w:val="28"/>
         </w:rPr>
-        <w:t>Gecontroleerde omgeving nodig</w:t>
-      </w:r>
-      <w:r>
-        <w:rPr>
-          <w:sz w:val="28"/>
-          <w:szCs w:val="28"/>
-        </w:rPr>
-        <w:t xml:space="preserve"> </w:t>
+        <w:t xml:space="preserve">Gecontroleerde omgeving nodig </w:t>
       </w:r>
       <w:r>
         <w:rPr>
@@ -981,11 +1418,243 @@
       </w:rPr>
     </w:lvl>
   </w:abstractNum>
+  <w:abstractNum w:abstractNumId="2" w15:restartNumberingAfterBreak="0">
+    <w:nsid w:val="58AD2643"/>
+    <w:multiLevelType w:val="hybridMultilevel"/>
+    <w:tmpl w:val="4328BE3E"/>
+    <w:lvl w:ilvl="0" w:tplc="08130001">
+      <w:start w:val="1"/>
+      <w:numFmt w:val="bullet"/>
+      <w:lvlText w:val=""/>
+      <w:lvlJc w:val="left"/>
+      <w:pPr>
+        <w:ind w:left="720" w:hanging="360"/>
+      </w:pPr>
+      <w:rPr>
+        <w:rFonts w:ascii="Symbol" w:hAnsi="Symbol" w:hint="default"/>
+      </w:rPr>
+    </w:lvl>
+    <w:lvl w:ilvl="1" w:tplc="08130003" w:tentative="1">
+      <w:start w:val="1"/>
+      <w:numFmt w:val="bullet"/>
+      <w:lvlText w:val="o"/>
+      <w:lvlJc w:val="left"/>
+      <w:pPr>
+        <w:ind w:left="1440" w:hanging="360"/>
+      </w:pPr>
+      <w:rPr>
+        <w:rFonts w:ascii="Courier New" w:hAnsi="Courier New" w:cs="Courier New" w:hint="default"/>
+      </w:rPr>
+    </w:lvl>
+    <w:lvl w:ilvl="2" w:tplc="08130005" w:tentative="1">
+      <w:start w:val="1"/>
+      <w:numFmt w:val="bullet"/>
+      <w:lvlText w:val=""/>
+      <w:lvlJc w:val="left"/>
+      <w:pPr>
+        <w:ind w:left="2160" w:hanging="360"/>
+      </w:pPr>
+      <w:rPr>
+        <w:rFonts w:ascii="Wingdings" w:hAnsi="Wingdings" w:hint="default"/>
+      </w:rPr>
+    </w:lvl>
+    <w:lvl w:ilvl="3" w:tplc="08130001" w:tentative="1">
+      <w:start w:val="1"/>
+      <w:numFmt w:val="bullet"/>
+      <w:lvlText w:val=""/>
+      <w:lvlJc w:val="left"/>
+      <w:pPr>
+        <w:ind w:left="2880" w:hanging="360"/>
+      </w:pPr>
+      <w:rPr>
+        <w:rFonts w:ascii="Symbol" w:hAnsi="Symbol" w:hint="default"/>
+      </w:rPr>
+    </w:lvl>
+    <w:lvl w:ilvl="4" w:tplc="08130003" w:tentative="1">
+      <w:start w:val="1"/>
+      <w:numFmt w:val="bullet"/>
+      <w:lvlText w:val="o"/>
+      <w:lvlJc w:val="left"/>
+      <w:pPr>
+        <w:ind w:left="3600" w:hanging="360"/>
+      </w:pPr>
+      <w:rPr>
+        <w:rFonts w:ascii="Courier New" w:hAnsi="Courier New" w:cs="Courier New" w:hint="default"/>
+      </w:rPr>
+    </w:lvl>
+    <w:lvl w:ilvl="5" w:tplc="08130005" w:tentative="1">
+      <w:start w:val="1"/>
+      <w:numFmt w:val="bullet"/>
+      <w:lvlText w:val=""/>
+      <w:lvlJc w:val="left"/>
+      <w:pPr>
+        <w:ind w:left="4320" w:hanging="360"/>
+      </w:pPr>
+      <w:rPr>
+        <w:rFonts w:ascii="Wingdings" w:hAnsi="Wingdings" w:hint="default"/>
+      </w:rPr>
+    </w:lvl>
+    <w:lvl w:ilvl="6" w:tplc="08130001" w:tentative="1">
+      <w:start w:val="1"/>
+      <w:numFmt w:val="bullet"/>
+      <w:lvlText w:val=""/>
+      <w:lvlJc w:val="left"/>
+      <w:pPr>
+        <w:ind w:left="5040" w:hanging="360"/>
+      </w:pPr>
+      <w:rPr>
+        <w:rFonts w:ascii="Symbol" w:hAnsi="Symbol" w:hint="default"/>
+      </w:rPr>
+    </w:lvl>
+    <w:lvl w:ilvl="7" w:tplc="08130003" w:tentative="1">
+      <w:start w:val="1"/>
+      <w:numFmt w:val="bullet"/>
+      <w:lvlText w:val="o"/>
+      <w:lvlJc w:val="left"/>
+      <w:pPr>
+        <w:ind w:left="5760" w:hanging="360"/>
+      </w:pPr>
+      <w:rPr>
+        <w:rFonts w:ascii="Courier New" w:hAnsi="Courier New" w:cs="Courier New" w:hint="default"/>
+      </w:rPr>
+    </w:lvl>
+    <w:lvl w:ilvl="8" w:tplc="08130005" w:tentative="1">
+      <w:start w:val="1"/>
+      <w:numFmt w:val="bullet"/>
+      <w:lvlText w:val=""/>
+      <w:lvlJc w:val="left"/>
+      <w:pPr>
+        <w:ind w:left="6480" w:hanging="360"/>
+      </w:pPr>
+      <w:rPr>
+        <w:rFonts w:ascii="Wingdings" w:hAnsi="Wingdings" w:hint="default"/>
+      </w:rPr>
+    </w:lvl>
+  </w:abstractNum>
+  <w:abstractNum w:abstractNumId="3" w15:restartNumberingAfterBreak="0">
+    <w:nsid w:val="728B1B35"/>
+    <w:multiLevelType w:val="hybridMultilevel"/>
+    <w:tmpl w:val="D360B008"/>
+    <w:lvl w:ilvl="0" w:tplc="08130001">
+      <w:start w:val="1"/>
+      <w:numFmt w:val="bullet"/>
+      <w:lvlText w:val=""/>
+      <w:lvlJc w:val="left"/>
+      <w:pPr>
+        <w:ind w:left="720" w:hanging="360"/>
+      </w:pPr>
+      <w:rPr>
+        <w:rFonts w:ascii="Symbol" w:hAnsi="Symbol" w:hint="default"/>
+      </w:rPr>
+    </w:lvl>
+    <w:lvl w:ilvl="1" w:tplc="08130003" w:tentative="1">
+      <w:start w:val="1"/>
+      <w:numFmt w:val="bullet"/>
+      <w:lvlText w:val="o"/>
+      <w:lvlJc w:val="left"/>
+      <w:pPr>
+        <w:ind w:left="1440" w:hanging="360"/>
+      </w:pPr>
+      <w:rPr>
+        <w:rFonts w:ascii="Courier New" w:hAnsi="Courier New" w:cs="Courier New" w:hint="default"/>
+      </w:rPr>
+    </w:lvl>
+    <w:lvl w:ilvl="2" w:tplc="08130005" w:tentative="1">
+      <w:start w:val="1"/>
+      <w:numFmt w:val="bullet"/>
+      <w:lvlText w:val=""/>
+      <w:lvlJc w:val="left"/>
+      <w:pPr>
+        <w:ind w:left="2160" w:hanging="360"/>
+      </w:pPr>
+      <w:rPr>
+        <w:rFonts w:ascii="Wingdings" w:hAnsi="Wingdings" w:hint="default"/>
+      </w:rPr>
+    </w:lvl>
+    <w:lvl w:ilvl="3" w:tplc="08130001" w:tentative="1">
+      <w:start w:val="1"/>
+      <w:numFmt w:val="bullet"/>
+      <w:lvlText w:val=""/>
+      <w:lvlJc w:val="left"/>
+      <w:pPr>
+        <w:ind w:left="2880" w:hanging="360"/>
+      </w:pPr>
+      <w:rPr>
+        <w:rFonts w:ascii="Symbol" w:hAnsi="Symbol" w:hint="default"/>
+      </w:rPr>
+    </w:lvl>
+    <w:lvl w:ilvl="4" w:tplc="08130003" w:tentative="1">
+      <w:start w:val="1"/>
+      <w:numFmt w:val="bullet"/>
+      <w:lvlText w:val="o"/>
+      <w:lvlJc w:val="left"/>
+      <w:pPr>
+        <w:ind w:left="3600" w:hanging="360"/>
+      </w:pPr>
+      <w:rPr>
+        <w:rFonts w:ascii="Courier New" w:hAnsi="Courier New" w:cs="Courier New" w:hint="default"/>
+      </w:rPr>
+    </w:lvl>
+    <w:lvl w:ilvl="5" w:tplc="08130005" w:tentative="1">
+      <w:start w:val="1"/>
+      <w:numFmt w:val="bullet"/>
+      <w:lvlText w:val=""/>
+      <w:lvlJc w:val="left"/>
+      <w:pPr>
+        <w:ind w:left="4320" w:hanging="360"/>
+      </w:pPr>
+      <w:rPr>
+        <w:rFonts w:ascii="Wingdings" w:hAnsi="Wingdings" w:hint="default"/>
+      </w:rPr>
+    </w:lvl>
+    <w:lvl w:ilvl="6" w:tplc="08130001" w:tentative="1">
+      <w:start w:val="1"/>
+      <w:numFmt w:val="bullet"/>
+      <w:lvlText w:val=""/>
+      <w:lvlJc w:val="left"/>
+      <w:pPr>
+        <w:ind w:left="5040" w:hanging="360"/>
+      </w:pPr>
+      <w:rPr>
+        <w:rFonts w:ascii="Symbol" w:hAnsi="Symbol" w:hint="default"/>
+      </w:rPr>
+    </w:lvl>
+    <w:lvl w:ilvl="7" w:tplc="08130003" w:tentative="1">
+      <w:start w:val="1"/>
+      <w:numFmt w:val="bullet"/>
+      <w:lvlText w:val="o"/>
+      <w:lvlJc w:val="left"/>
+      <w:pPr>
+        <w:ind w:left="5760" w:hanging="360"/>
+      </w:pPr>
+      <w:rPr>
+        <w:rFonts w:ascii="Courier New" w:hAnsi="Courier New" w:cs="Courier New" w:hint="default"/>
+      </w:rPr>
+    </w:lvl>
+    <w:lvl w:ilvl="8" w:tplc="08130005" w:tentative="1">
+      <w:start w:val="1"/>
+      <w:numFmt w:val="bullet"/>
+      <w:lvlText w:val=""/>
+      <w:lvlJc w:val="left"/>
+      <w:pPr>
+        <w:ind w:left="6480" w:hanging="360"/>
+      </w:pPr>
+      <w:rPr>
+        <w:rFonts w:ascii="Wingdings" w:hAnsi="Wingdings" w:hint="default"/>
+      </w:rPr>
+    </w:lvl>
+  </w:abstractNum>
   <w:num w:numId="1" w16cid:durableId="1556157142">
     <w:abstractNumId w:val="0"/>
   </w:num>
   <w:num w:numId="2" w16cid:durableId="568879686">
     <w:abstractNumId w:val="1"/>
+  </w:num>
+  <w:num w:numId="3" w16cid:durableId="1863084404">
+    <w:abstractNumId w:val="2"/>
+  </w:num>
+  <w:num w:numId="4" w16cid:durableId="453061277">
+    <w:abstractNumId w:val="3"/>
   </w:num>
 </w:numbering>
 </file>

</xml_diff>